<commit_message>
documentación de ambos manuales terminada
</commit_message>
<xml_diff>
--- a/Fase 2/Documentación/Manual tecnico.docx
+++ b/Fase 2/Documentación/Manual tecnico.docx
@@ -716,7 +716,7 @@
           <w:sz w:val="24"/>
           <w:szCs w:val="24"/>
         </w:rPr>
-        <w:t>“PROYECTO FASE 1</w:t>
+        <w:t>“PROYECTO FASE 2</w:t>
       </w:r>
       <w:r>
         <w:rPr>
@@ -800,6 +800,14 @@
           <w:sz w:val="24"/>
           <w:szCs w:val="24"/>
         </w:rPr>
+        <w:t>U</w:t>
+      </w:r>
+      <w:r>
+        <w:rPr>
+          <w:rFonts w:eastAsia="Calibri"/>
+          <w:sz w:val="24"/>
+          <w:szCs w:val="24"/>
+        </w:rPr>
         <w:t>Drawing</w:t>
       </w:r>
       <w:proofErr w:type="spellEnd"/>
@@ -827,63 +835,23 @@
           <w:sz w:val="24"/>
           <w:szCs w:val="24"/>
         </w:rPr>
-        <w:t>” que se dedica a imprimir imágenes en distintos tamaños y tipos de papel.</w:t>
-      </w:r>
-      <w:r>
-        <w:rPr>
-          <w:rFonts w:eastAsia="Calibri"/>
-          <w:sz w:val="24"/>
-          <w:szCs w:val="24"/>
-        </w:rPr>
-        <w:t xml:space="preserve"> E</w:t>
-      </w:r>
-      <w:r>
-        <w:rPr>
-          <w:rFonts w:eastAsia="Calibri"/>
-          <w:sz w:val="24"/>
-          <w:szCs w:val="24"/>
-        </w:rPr>
-        <w:t xml:space="preserve">l análisis de los datos de entrada con un formato previamente establecido </w:t>
-      </w:r>
-      <w:r>
-        <w:rPr>
-          <w:rFonts w:eastAsia="Calibri"/>
-          <w:sz w:val="24"/>
-          <w:szCs w:val="24"/>
-        </w:rPr>
-        <w:t xml:space="preserve">el cual sería con extensión en Json, </w:t>
-      </w:r>
-      <w:r>
-        <w:rPr>
-          <w:rFonts w:eastAsia="Calibri"/>
-          <w:sz w:val="24"/>
-          <w:szCs w:val="24"/>
-        </w:rPr>
-        <w:t xml:space="preserve">la generación </w:t>
-      </w:r>
-      <w:r>
-        <w:rPr>
-          <w:rFonts w:eastAsia="Calibri"/>
-          <w:sz w:val="24"/>
-          <w:szCs w:val="24"/>
-        </w:rPr>
-        <w:t>de reportes entre otras funcionalidades dependiendo de la cadena de entrada</w:t>
-      </w:r>
-      <w:r>
-        <w:rPr>
-          <w:rFonts w:eastAsia="Calibri"/>
-          <w:sz w:val="24"/>
-          <w:szCs w:val="24"/>
-        </w:rPr>
-        <w:t xml:space="preserve">. </w:t>
-      </w:r>
-      <w:r>
-        <w:rPr>
-          <w:rFonts w:eastAsia="Calibri"/>
-          <w:sz w:val="24"/>
-          <w:szCs w:val="24"/>
-        </w:rPr>
-        <w:t>Con dichos datos se despliegan varias funcionalidades para el manejo de la información. Como último la aplicación cuenta con una opción de generación de reportes después de haber realizado la simulación en un determinado tiempo.</w:t>
+        <w:t xml:space="preserve">” </w:t>
+      </w:r>
+      <w:r>
+        <w:rPr>
+          <w:rFonts w:eastAsia="Calibri"/>
+          <w:sz w:val="24"/>
+          <w:szCs w:val="24"/>
+        </w:rPr>
+        <w:t>que se dedica a imprimir imágenes.</w:t>
+      </w:r>
+      <w:r>
+        <w:rPr>
+          <w:rFonts w:eastAsia="Calibri"/>
+          <w:sz w:val="24"/>
+          <w:szCs w:val="24"/>
+        </w:rPr>
+        <w:t xml:space="preserve"> La empresa ha solicitado desarrollar un software que despliegue por medio de diversos archivos de entrada las estructuras de datos dinámicas para el correcto funcionamiento de la misma. La aplicación consiste en un generador de imágenes por capas, las capas se deben cargar previamente y se deben almacenar en memoria para ser utilizadas, las imágenes serán el resultado de unión de las capas que desee el cliente.</w:t>
       </w:r>
     </w:p>
     <w:p>
@@ -1219,7 +1187,55 @@
           <w:sz w:val="24"/>
           <w:szCs w:val="24"/>
         </w:rPr>
-        <w:t>Realizar la lectura del archivo de entrada con el formato correcto</w:t>
+        <w:t>Realizar la</w:t>
+      </w:r>
+      <w:r>
+        <w:rPr>
+          <w:rFonts w:eastAsia="Calibri"/>
+          <w:sz w:val="24"/>
+          <w:szCs w:val="24"/>
+        </w:rPr>
+        <w:t>s</w:t>
+      </w:r>
+      <w:r>
+        <w:rPr>
+          <w:rFonts w:eastAsia="Calibri"/>
+          <w:sz w:val="24"/>
+          <w:szCs w:val="24"/>
+        </w:rPr>
+        <w:t xml:space="preserve"> lectura</w:t>
+      </w:r>
+      <w:r>
+        <w:rPr>
+          <w:rFonts w:eastAsia="Calibri"/>
+          <w:sz w:val="24"/>
+          <w:szCs w:val="24"/>
+        </w:rPr>
+        <w:t xml:space="preserve">s de </w:t>
+      </w:r>
+      <w:r>
+        <w:rPr>
+          <w:rFonts w:eastAsia="Calibri"/>
+          <w:sz w:val="24"/>
+          <w:szCs w:val="24"/>
+        </w:rPr>
+        <w:t>archivo</w:t>
+      </w:r>
+      <w:r>
+        <w:rPr>
+          <w:rFonts w:eastAsia="Calibri"/>
+          <w:sz w:val="24"/>
+          <w:szCs w:val="24"/>
+        </w:rPr>
+        <w:t>s</w:t>
+      </w:r>
+      <w:r>
+        <w:rPr>
+          <w:rFonts w:eastAsia="Calibri"/>
+          <w:sz w:val="24"/>
+          <w:szCs w:val="24"/>
+        </w:rPr>
+        <w:t xml:space="preserve"> de entrada con el formato correcto</w:t>
       </w:r>
       <w:r>
         <w:rPr>
@@ -1509,7 +1525,7 @@
           <w:sz w:val="24"/>
           <w:szCs w:val="24"/>
         </w:rPr>
-        <w:t>PROYECTO FASE 1</w:t>
+        <w:t>PROYECTO FASE 2</w:t>
       </w:r>
       <w:r>
         <w:rPr>
@@ -1527,6 +1543,14 @@
         </w:rPr>
         <w:t xml:space="preserve"> </w:t>
       </w:r>
+      <w:r>
+        <w:rPr>
+          <w:rFonts w:eastAsia="Calibri"/>
+          <w:sz w:val="24"/>
+          <w:szCs w:val="24"/>
+        </w:rPr>
+        <w:t xml:space="preserve">Apache </w:t>
+      </w:r>
       <w:proofErr w:type="spellStart"/>
       <w:r>
         <w:rPr>
@@ -1534,7 +1558,7 @@
           <w:sz w:val="24"/>
           <w:szCs w:val="24"/>
         </w:rPr>
-        <w:t>IntelliJ</w:t>
+        <w:t>Netbeans</w:t>
       </w:r>
       <w:proofErr w:type="spellEnd"/>
       <w:r>
@@ -1543,7 +1567,7 @@
           <w:sz w:val="24"/>
           <w:szCs w:val="24"/>
         </w:rPr>
-        <w:t xml:space="preserve"> IDEA 2021.3.2</w:t>
+        <w:t xml:space="preserve"> IDE 12.2</w:t>
       </w:r>
       <w:r>
         <w:rPr>
@@ -1559,7 +1583,23 @@
           <w:sz w:val="24"/>
           <w:szCs w:val="24"/>
         </w:rPr>
-        <w:t xml:space="preserve"> Debido a la experiencia utilizada se recomienda utilizar este IDE para el desarrollo de aplicaciones Java en consola.</w:t>
+        <w:t xml:space="preserve"> Debido a la experiencia utilizada se recomienda utilizar este IDE para el desarrollo de aplicaciones Java en </w:t>
+      </w:r>
+      <w:r>
+        <w:rPr>
+          <w:rFonts w:eastAsia="Calibri"/>
+          <w:sz w:val="24"/>
+          <w:szCs w:val="24"/>
+        </w:rPr>
+        <w:t>interfaz gráfica</w:t>
+      </w:r>
+      <w:r>
+        <w:rPr>
+          <w:rFonts w:eastAsia="Calibri"/>
+          <w:sz w:val="24"/>
+          <w:szCs w:val="24"/>
+        </w:rPr>
+        <w:t>.</w:t>
       </w:r>
     </w:p>
     <w:p>
@@ -1575,14 +1615,16 @@
       <w:r>
         <w:rPr>
           <w:rFonts w:eastAsia="Calibri"/>
-          <w:sz w:val="24"/>
-          <w:szCs w:val="24"/>
+          <w:noProof/>
+          <w:sz w:val="24"/>
+          <w:szCs w:val="24"/>
+          <w:lang w:val="es-MX" w:eastAsia="es-MX"/>
         </w:rPr>
         <w:drawing>
-          <wp:inline distT="0" distB="0" distL="0" distR="0" wp14:anchorId="59EC84DB" wp14:editId="567EE365">
-            <wp:extent cx="5733415" cy="2614930"/>
-            <wp:effectExtent l="0" t="0" r="635" b="0"/>
-            <wp:docPr id="5" name="Imagen 5"/>
+          <wp:inline distT="0" distB="0" distL="0" distR="0" wp14:anchorId="51A5403C" wp14:editId="7A62193F">
+            <wp:extent cx="5733415" cy="3027045"/>
+            <wp:effectExtent l="0" t="0" r="635" b="1905"/>
+            <wp:docPr id="2" name="Imagen 2"/>
             <wp:cNvGraphicFramePr>
               <a:graphicFrameLocks xmlns:a="http://schemas.openxmlformats.org/drawingml/2006/main" noChangeAspect="1"/>
             </wp:cNvGraphicFramePr>
@@ -1602,7 +1644,7 @@
                   <pic:spPr>
                     <a:xfrm>
                       <a:off x="0" y="0"/>
-                      <a:ext cx="5733415" cy="2614930"/>
+                      <a:ext cx="5733415" cy="3027045"/>
                     </a:xfrm>
                     <a:prstGeom prst="rect">
                       <a:avLst/>
@@ -1657,8 +1699,10 @@
       <w:r>
         <w:rPr>
           <w:rFonts w:eastAsia="Calibri"/>
-          <w:sz w:val="24"/>
-          <w:szCs w:val="24"/>
+          <w:noProof/>
+          <w:sz w:val="24"/>
+          <w:szCs w:val="24"/>
+          <w:lang w:val="es-MX" w:eastAsia="es-MX"/>
         </w:rPr>
         <w:drawing>
           <wp:inline distT="0" distB="0" distL="0" distR="0" wp14:anchorId="6C96843B" wp14:editId="655BC14B">
@@ -1772,7 +1816,6 @@
           <w:sz w:val="48"/>
           <w:szCs w:val="48"/>
         </w:rPr>
-        <w:lastRenderedPageBreak/>
         <w:t>Requisitos del programa</w:t>
       </w:r>
     </w:p>
@@ -2288,7 +2331,7 @@
           </mc:Choice>
           <mc:Fallback>
             <w:pict>
-              <v:roundrect w14:anchorId="240B13DF" id="Rectángulo redondeado 11" o:spid="_x0000_s1026" style="position:absolute;margin-left:193.9pt;margin-top:82.9pt;width:137.8pt;height:10.15pt;z-index:251546624;visibility:visible;mso-wrap-style:square;mso-width-percent:0;mso-height-percent:0;mso-wrap-distance-left:9pt;mso-wrap-distance-top:0;mso-wrap-distance-right:9pt;mso-wrap-distance-bottom:0;mso-position-horizontal:absolute;mso-position-horizontal-relative:text;mso-position-vertical:absolute;mso-position-vertical-relative:text;mso-width-percent:0;mso-height-percent:0;mso-width-relative:margin;mso-height-relative:margin;v-text-anchor:middle" arcsize="10923f" o:gfxdata="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" fillcolor="#4f81bd [3204]" strokecolor="#4579b8 [3044]">
+              <v:roundrect w14:anchorId="2E359ADE" id="Rectángulo redondeado 11" o:spid="_x0000_s1026" style="position:absolute;margin-left:193.9pt;margin-top:82.9pt;width:137.8pt;height:10.15pt;z-index:251546624;visibility:visible;mso-wrap-style:square;mso-width-percent:0;mso-height-percent:0;mso-wrap-distance-left:9pt;mso-wrap-distance-top:0;mso-wrap-distance-right:9pt;mso-wrap-distance-bottom:0;mso-position-horizontal:absolute;mso-position-horizontal-relative:text;mso-position-vertical:absolute;mso-position-vertical-relative:text;mso-width-percent:0;mso-height-percent:0;mso-width-relative:margin;mso-height-relative:margin;v-text-anchor:middle" arcsize="10923f" o:gfxdata="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" fillcolor="#4f81bd [3204]" strokecolor="#4579b8 [3044]">
                 <v:fill color2="#a7bfde [1620]" rotate="t" angle="180" focus="100%" type="gradient">
                   <o:fill v:ext="view" type="gradientUnscaled"/>
                 </v:fill>
@@ -2369,7 +2412,7 @@
           </mc:Choice>
           <mc:Fallback>
             <w:pict>
-              <v:roundrect w14:anchorId="0513E4AA" id="Rectángulo redondeado 10" o:spid="_x0000_s1026" style="position:absolute;margin-left:193.9pt;margin-top:96.6pt;width:89.2pt;height:10.15pt;z-index:251545600;visibility:visible;mso-wrap-style:square;mso-width-percent:0;mso-height-percent:0;mso-wrap-distance-left:9pt;mso-wrap-distance-top:0;mso-wrap-distance-right:9pt;mso-wrap-distance-bottom:0;mso-position-horizontal:absolute;mso-position-horizontal-relative:text;mso-position-vertical:absolute;mso-position-vertical-relative:text;mso-width-percent:0;mso-height-percent:0;mso-width-relative:margin;mso-height-relative:margin;v-text-anchor:middle" arcsize="10923f" o:gfxdata="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" fillcolor="#4f81bd [3204]" strokecolor="#4579b8 [3044]">
+              <v:roundrect w14:anchorId="1283279D" id="Rectángulo redondeado 10" o:spid="_x0000_s1026" style="position:absolute;margin-left:193.9pt;margin-top:96.6pt;width:89.2pt;height:10.15pt;z-index:251545600;visibility:visible;mso-wrap-style:square;mso-width-percent:0;mso-height-percent:0;mso-wrap-distance-left:9pt;mso-wrap-distance-top:0;mso-wrap-distance-right:9pt;mso-wrap-distance-bottom:0;mso-position-horizontal:absolute;mso-position-horizontal-relative:text;mso-position-vertical:absolute;mso-position-vertical-relative:text;mso-width-percent:0;mso-height-percent:0;mso-width-relative:margin;mso-height-relative:margin;v-text-anchor:middle" arcsize="10923f" o:gfxdata="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" fillcolor="#4f81bd [3204]" strokecolor="#4579b8 [3044]">
                 <v:fill color2="#a7bfde [1620]" rotate="t" angle="180" focus="100%" type="gradient">
                   <o:fill v:ext="view" type="gradientUnscaled"/>
                 </v:fill>
@@ -2450,7 +2493,7 @@
           </mc:Choice>
           <mc:Fallback>
             <w:pict>
-              <v:roundrect w14:anchorId="2A3A7314" id="Rectángulo redondeado 9" o:spid="_x0000_s1026" style="position:absolute;margin-left:193.9pt;margin-top:38.75pt;width:65.35pt;height:7.95pt;z-index:251544576;visibility:visible;mso-wrap-style:square;mso-width-percent:0;mso-height-percent:0;mso-wrap-distance-left:9pt;mso-wrap-distance-top:0;mso-wrap-distance-right:9pt;mso-wrap-distance-bottom:0;mso-position-horizontal:absolute;mso-position-horizontal-relative:text;mso-position-vertical:absolute;mso-position-vertical-relative:text;mso-width-percent:0;mso-height-percent:0;mso-width-relative:margin;mso-height-relative:margin;v-text-anchor:middle" arcsize="10923f" o:gfxdata="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" fillcolor="#4f81bd [3204]" strokecolor="#4579b8 [3044]">
+              <v:roundrect w14:anchorId="6220717B" id="Rectángulo redondeado 9" o:spid="_x0000_s1026" style="position:absolute;margin-left:193.9pt;margin-top:38.75pt;width:65.35pt;height:7.95pt;z-index:251544576;visibility:visible;mso-wrap-style:square;mso-width-percent:0;mso-height-percent:0;mso-wrap-distance-left:9pt;mso-wrap-distance-top:0;mso-wrap-distance-right:9pt;mso-wrap-distance-bottom:0;mso-position-horizontal:absolute;mso-position-horizontal-relative:text;mso-position-vertical:absolute;mso-position-vertical-relative:text;mso-width-percent:0;mso-height-percent:0;mso-width-relative:margin;mso-height-relative:margin;v-text-anchor:middle" arcsize="10923f" o:gfxdata="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" fillcolor="#4f81bd [3204]" strokecolor="#4579b8 [3044]">
                 <v:fill color2="#a7bfde [1620]" rotate="t" angle="180" focus="100%" type="gradient">
                   <o:fill v:ext="view" type="gradientUnscaled"/>
                 </v:fill>
@@ -2531,7 +2574,7 @@
           </mc:Choice>
           <mc:Fallback>
             <w:pict>
-              <v:roundrect w14:anchorId="29340BE9" id="Rectángulo redondeado 8" o:spid="_x0000_s1026" style="position:absolute;margin-left:157.25pt;margin-top:26.8pt;width:44.6pt;height:7.95pt;z-index:251543552;visibility:visible;mso-wrap-style:square;mso-width-percent:0;mso-height-percent:0;mso-wrap-distance-left:9pt;mso-wrap-distance-top:0;mso-wrap-distance-right:9pt;mso-wrap-distance-bottom:0;mso-position-horizontal:absolute;mso-position-horizontal-relative:text;mso-position-vertical:absolute;mso-position-vertical-relative:text;mso-width-percent:0;mso-height-percent:0;mso-width-relative:margin;mso-height-relative:margin;v-text-anchor:middle" arcsize="10923f" o:gfxdata="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" fillcolor="#4f81bd [3204]" strokecolor="#4579b8 [3044]">
+              <v:roundrect w14:anchorId="6B45EACE" id="Rectángulo redondeado 8" o:spid="_x0000_s1026" style="position:absolute;margin-left:157.25pt;margin-top:26.8pt;width:44.6pt;height:7.95pt;z-index:251543552;visibility:visible;mso-wrap-style:square;mso-width-percent:0;mso-height-percent:0;mso-wrap-distance-left:9pt;mso-wrap-distance-top:0;mso-wrap-distance-right:9pt;mso-wrap-distance-bottom:0;mso-position-horizontal:absolute;mso-position-horizontal-relative:text;mso-position-vertical:absolute;mso-position-vertical-relative:text;mso-width-percent:0;mso-height-percent:0;mso-width-relative:margin;mso-height-relative:margin;v-text-anchor:middle" arcsize="10923f" o:gfxdata="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" fillcolor="#4f81bd [3204]" strokecolor="#4579b8 [3044]">
                 <v:fill color2="#a7bfde [1620]" rotate="t" angle="180" focus="100%" type="gradient">
                   <o:fill v:ext="view" type="gradientUnscaled"/>
                 </v:fill>
@@ -2673,18 +2716,70 @@
           <w:szCs w:val="24"/>
           <w:highlight w:val="white"/>
         </w:rPr>
-        <w:t>Las librerías utilizadas para el desarrollo de este proyecto fueron:</w:t>
-      </w:r>
-    </w:p>
-    <w:p>
-      <w:pPr>
-        <w:rPr>
-          <w:rFonts w:eastAsia="Calibri"/>
-          <w:sz w:val="24"/>
-          <w:szCs w:val="24"/>
-          <w:highlight w:val="white"/>
-        </w:rPr>
-      </w:pPr>
+        <w:t>La librería de terceros</w:t>
+      </w:r>
+      <w:r>
+        <w:rPr>
+          <w:rFonts w:eastAsia="Calibri"/>
+          <w:sz w:val="24"/>
+          <w:szCs w:val="24"/>
+          <w:highlight w:val="white"/>
+        </w:rPr>
+        <w:t xml:space="preserve"> utilizadas </w:t>
+      </w:r>
+      <w:r>
+        <w:rPr>
+          <w:rFonts w:eastAsia="Calibri"/>
+          <w:sz w:val="24"/>
+          <w:szCs w:val="24"/>
+          <w:highlight w:val="white"/>
+        </w:rPr>
+        <w:t>para el desarrollo del proyecto fue:</w:t>
+      </w:r>
+    </w:p>
+    <w:p>
+      <w:pPr>
+        <w:pStyle w:val="Prrafodelista"/>
+        <w:numPr>
+          <w:ilvl w:val="0"/>
+          <w:numId w:val="11"/>
+        </w:numPr>
+        <w:rPr>
+          <w:rFonts w:eastAsia="Calibri"/>
+          <w:sz w:val="24"/>
+          <w:szCs w:val="24"/>
+          <w:highlight w:val="white"/>
+        </w:rPr>
+      </w:pPr>
+      <w:r>
+        <w:rPr>
+          <w:rFonts w:eastAsia="Calibri"/>
+          <w:sz w:val="24"/>
+          <w:szCs w:val="24"/>
+          <w:highlight w:val="white"/>
+        </w:rPr>
+        <w:t>Gson-2.9.0</w:t>
+      </w:r>
+    </w:p>
+    <w:p>
+      <w:pPr>
+        <w:ind w:left="1080"/>
+        <w:rPr>
+          <w:rFonts w:eastAsia="Calibri"/>
+          <w:sz w:val="24"/>
+          <w:szCs w:val="24"/>
+          <w:highlight w:val="white"/>
+        </w:rPr>
+      </w:pPr>
+      <w:r>
+        <w:rPr>
+          <w:rFonts w:eastAsia="Calibri"/>
+          <w:sz w:val="24"/>
+          <w:szCs w:val="24"/>
+          <w:highlight w:val="white"/>
+        </w:rPr>
+        <w:t>Dicha librería fue de gran utilidad para el desarrollo de proyecto pues facilito la tarea de lectura e interpretación de archivos JSON.</w:t>
+      </w:r>
     </w:p>
     <w:p>
       <w:pPr>
@@ -2693,7 +2788,16 @@
           <w:rFonts w:eastAsia="Calibri"/>
           <w:sz w:val="24"/>
           <w:szCs w:val="24"/>
-          <w:lang w:val="en-US"/>
+        </w:rPr>
+      </w:pPr>
+    </w:p>
+    <w:p>
+      <w:pPr>
+        <w:jc w:val="both"/>
+        <w:rPr>
+          <w:rFonts w:eastAsia="Calibri"/>
+          <w:sz w:val="24"/>
+          <w:szCs w:val="24"/>
         </w:rPr>
       </w:pPr>
       <w:proofErr w:type="spellStart"/>
@@ -2703,7 +2807,6 @@
           <w:rFonts w:eastAsia="Calibri"/>
           <w:sz w:val="24"/>
           <w:szCs w:val="24"/>
-          <w:lang w:val="en-US"/>
         </w:rPr>
         <w:t>java.awt.Desktop</w:t>
       </w:r>
@@ -2714,8 +2817,97 @@
           <w:rFonts w:eastAsia="Calibri"/>
           <w:sz w:val="24"/>
           <w:szCs w:val="24"/>
+        </w:rPr>
+        <w:t>;</w:t>
+      </w:r>
+    </w:p>
+    <w:p>
+      <w:pPr>
+        <w:jc w:val="both"/>
+        <w:rPr>
+          <w:rFonts w:eastAsia="Calibri"/>
+          <w:sz w:val="24"/>
+          <w:szCs w:val="24"/>
+        </w:rPr>
+      </w:pPr>
+      <w:proofErr w:type="gramStart"/>
+      <w:r>
+        <w:rPr>
+          <w:rFonts w:eastAsia="Calibri"/>
+          <w:sz w:val="24"/>
+          <w:szCs w:val="24"/>
+        </w:rPr>
+        <w:t>java.io.*</w:t>
+      </w:r>
+      <w:proofErr w:type="gramEnd"/>
+      <w:r>
+        <w:rPr>
+          <w:rFonts w:eastAsia="Calibri"/>
+          <w:sz w:val="24"/>
+          <w:szCs w:val="24"/>
+        </w:rPr>
+        <w:t>;</w:t>
+      </w:r>
+    </w:p>
+    <w:p>
+      <w:pPr>
+        <w:jc w:val="both"/>
+        <w:rPr>
+          <w:rFonts w:eastAsia="Calibri"/>
+          <w:sz w:val="24"/>
+          <w:szCs w:val="24"/>
           <w:lang w:val="en-US"/>
         </w:rPr>
+      </w:pPr>
+      <w:proofErr w:type="gramStart"/>
+      <w:r>
+        <w:rPr>
+          <w:rFonts w:eastAsia="Calibri"/>
+          <w:sz w:val="24"/>
+          <w:szCs w:val="24"/>
+          <w:lang w:val="en-US"/>
+        </w:rPr>
+        <w:t>java.util</w:t>
+      </w:r>
+      <w:proofErr w:type="gramEnd"/>
+      <w:r>
+        <w:rPr>
+          <w:rFonts w:eastAsia="Calibri"/>
+          <w:sz w:val="24"/>
+          <w:szCs w:val="24"/>
+          <w:lang w:val="en-US"/>
+        </w:rPr>
+        <w:t>.Scanner;</w:t>
+      </w:r>
+    </w:p>
+    <w:p>
+      <w:pPr>
+        <w:jc w:val="both"/>
+        <w:rPr>
+          <w:rFonts w:eastAsia="Calibri"/>
+          <w:sz w:val="24"/>
+          <w:szCs w:val="24"/>
+          <w:lang w:val="en-US"/>
+        </w:rPr>
+      </w:pPr>
+      <w:proofErr w:type="spellStart"/>
+      <w:r>
+        <w:rPr>
+          <w:rFonts w:eastAsia="Calibri"/>
+          <w:sz w:val="24"/>
+          <w:szCs w:val="24"/>
+          <w:lang w:val="en-US"/>
+        </w:rPr>
+        <w:t>java.nio</w:t>
+      </w:r>
+      <w:proofErr w:type="spellEnd"/>
+      <w:r>
+        <w:rPr>
+          <w:rFonts w:eastAsia="Calibri"/>
+          <w:sz w:val="24"/>
+          <w:szCs w:val="24"/>
+          <w:lang w:val="en-US"/>
+        </w:rPr>
         <w:t>;</w:t>
       </w:r>
     </w:p>
@@ -2729,26 +2921,6 @@
           <w:lang w:val="en-US"/>
         </w:rPr>
       </w:pPr>
-      <w:proofErr w:type="gramStart"/>
-      <w:r>
-        <w:rPr>
-          <w:rFonts w:eastAsia="Calibri"/>
-          <w:sz w:val="24"/>
-          <w:szCs w:val="24"/>
-          <w:lang w:val="en-US"/>
-        </w:rPr>
-        <w:t>java.io.*</w:t>
-      </w:r>
-      <w:proofErr w:type="gramEnd"/>
-      <w:r>
-        <w:rPr>
-          <w:rFonts w:eastAsia="Calibri"/>
-          <w:sz w:val="24"/>
-          <w:szCs w:val="24"/>
-          <w:lang w:val="en-US"/>
-        </w:rPr>
-        <w:t>;</w:t>
-      </w:r>
     </w:p>
     <w:p>
       <w:pPr>
@@ -2757,29 +2929,27 @@
           <w:rFonts w:eastAsia="Calibri"/>
           <w:sz w:val="24"/>
           <w:szCs w:val="24"/>
-          <w:lang w:val="en-US"/>
-        </w:rPr>
-      </w:pPr>
+          <w:highlight w:val="white"/>
+        </w:rPr>
+      </w:pPr>
+      <w:r>
+        <w:rPr>
+          <w:rFonts w:eastAsia="Calibri"/>
+          <w:sz w:val="24"/>
+          <w:szCs w:val="24"/>
+          <w:highlight w:val="white"/>
+        </w:rPr>
+        <w:t xml:space="preserve">En el caso de la librería </w:t>
+      </w:r>
       <w:proofErr w:type="spellStart"/>
-      <w:proofErr w:type="gramStart"/>
-      <w:r>
-        <w:rPr>
-          <w:rFonts w:eastAsia="Calibri"/>
-          <w:sz w:val="24"/>
-          <w:szCs w:val="24"/>
-          <w:lang w:val="en-US"/>
-        </w:rPr>
-        <w:t>java.util</w:t>
-      </w:r>
-      <w:proofErr w:type="gramEnd"/>
-      <w:r>
-        <w:rPr>
-          <w:rFonts w:eastAsia="Calibri"/>
-          <w:sz w:val="24"/>
-          <w:szCs w:val="24"/>
-          <w:lang w:val="en-US"/>
-        </w:rPr>
-        <w:t>.Scanner</w:t>
+      <w:r>
+        <w:rPr>
+          <w:rFonts w:eastAsia="Calibri"/>
+          <w:sz w:val="24"/>
+          <w:szCs w:val="24"/>
+          <w:highlight w:val="white"/>
+        </w:rPr>
+        <w:t>awt</w:t>
       </w:r>
       <w:proofErr w:type="spellEnd"/>
       <w:r>
@@ -2787,41 +2957,19 @@
           <w:rFonts w:eastAsia="Calibri"/>
           <w:sz w:val="24"/>
           <w:szCs w:val="24"/>
-          <w:lang w:val="en-US"/>
-        </w:rPr>
-        <w:t>;</w:t>
-      </w:r>
-    </w:p>
-    <w:p>
-      <w:pPr>
-        <w:jc w:val="both"/>
-        <w:rPr>
-          <w:rFonts w:eastAsia="Calibri"/>
-          <w:sz w:val="24"/>
-          <w:szCs w:val="24"/>
-          <w:lang w:val="en-US"/>
-        </w:rPr>
-      </w:pPr>
+          <w:highlight w:val="white"/>
+        </w:rPr>
+        <w:t xml:space="preserve"> y </w:t>
+      </w:r>
       <w:proofErr w:type="spellStart"/>
-      <w:proofErr w:type="gramStart"/>
-      <w:r>
-        <w:rPr>
-          <w:rFonts w:eastAsia="Calibri"/>
-          <w:sz w:val="24"/>
-          <w:szCs w:val="24"/>
-          <w:lang w:val="en-US"/>
-        </w:rPr>
-        <w:t>org.json</w:t>
-      </w:r>
-      <w:proofErr w:type="gramEnd"/>
-      <w:r>
-        <w:rPr>
-          <w:rFonts w:eastAsia="Calibri"/>
-          <w:sz w:val="24"/>
-          <w:szCs w:val="24"/>
-          <w:lang w:val="en-US"/>
-        </w:rPr>
-        <w:t>.simple.JSONObject</w:t>
+      <w:r>
+        <w:rPr>
+          <w:rFonts w:eastAsia="Calibri"/>
+          <w:sz w:val="24"/>
+          <w:szCs w:val="24"/>
+          <w:highlight w:val="white"/>
+        </w:rPr>
+        <w:t>io</w:t>
       </w:r>
       <w:proofErr w:type="spellEnd"/>
       <w:r>
@@ -2829,41 +2977,37 @@
           <w:rFonts w:eastAsia="Calibri"/>
           <w:sz w:val="24"/>
           <w:szCs w:val="24"/>
-          <w:lang w:val="en-US"/>
-        </w:rPr>
-        <w:t>;</w:t>
-      </w:r>
-    </w:p>
-    <w:p>
-      <w:pPr>
-        <w:jc w:val="both"/>
-        <w:rPr>
-          <w:rFonts w:eastAsia="Calibri"/>
-          <w:sz w:val="24"/>
-          <w:szCs w:val="24"/>
-          <w:lang w:val="en-US"/>
-        </w:rPr>
-      </w:pPr>
+          <w:highlight w:val="white"/>
+        </w:rPr>
+        <w:t>, se utilizaron para poder acceder al archivo de entrada fácilmente ya que estas despliegan el buscador de archivos. la libre Scanner fue utilizada para poder acceder a las entradas e</w:t>
+      </w:r>
+      <w:r>
+        <w:rPr>
+          <w:rFonts w:eastAsia="Calibri"/>
+          <w:sz w:val="24"/>
+          <w:szCs w:val="24"/>
+          <w:highlight w:val="white"/>
+        </w:rPr>
+        <w:t>n consola y poder realizar pruebas con mayor facilidad</w:t>
+      </w:r>
+      <w:r>
+        <w:rPr>
+          <w:rFonts w:eastAsia="Calibri"/>
+          <w:sz w:val="24"/>
+          <w:szCs w:val="24"/>
+          <w:highlight w:val="white"/>
+        </w:rPr>
+        <w:t xml:space="preserve">. </w:t>
+      </w:r>
       <w:proofErr w:type="spellStart"/>
-      <w:proofErr w:type="gramStart"/>
-      <w:r>
-        <w:rPr>
-          <w:rFonts w:eastAsia="Calibri"/>
-          <w:sz w:val="24"/>
-          <w:szCs w:val="24"/>
-          <w:lang w:val="en-US"/>
-        </w:rPr>
-        <w:t>org.json</w:t>
-      </w:r>
-      <w:proofErr w:type="gramEnd"/>
-      <w:r>
-        <w:rPr>
-          <w:rFonts w:eastAsia="Calibri"/>
-          <w:sz w:val="24"/>
-          <w:szCs w:val="24"/>
-          <w:lang w:val="en-US"/>
-        </w:rPr>
-        <w:t>.simple.parser.JSONParser</w:t>
+      <w:r>
+        <w:rPr>
+          <w:rFonts w:eastAsia="Calibri"/>
+          <w:sz w:val="24"/>
+          <w:szCs w:val="24"/>
+          <w:highlight w:val="white"/>
+        </w:rPr>
+        <w:t>Java.nio</w:t>
       </w:r>
       <w:proofErr w:type="spellEnd"/>
       <w:r>
@@ -2871,111 +3015,9 @@
           <w:rFonts w:eastAsia="Calibri"/>
           <w:sz w:val="24"/>
           <w:szCs w:val="24"/>
-          <w:lang w:val="en-US"/>
-        </w:rPr>
-        <w:t>;</w:t>
-      </w:r>
-    </w:p>
-    <w:p>
-      <w:pPr>
-        <w:jc w:val="both"/>
-        <w:rPr>
-          <w:rFonts w:eastAsia="Calibri"/>
-          <w:sz w:val="24"/>
-          <w:szCs w:val="24"/>
-          <w:lang w:val="en-US"/>
-        </w:rPr>
-      </w:pPr>
-    </w:p>
-    <w:p>
-      <w:pPr>
-        <w:jc w:val="both"/>
-        <w:rPr>
-          <w:rFonts w:eastAsia="Calibri"/>
-          <w:sz w:val="24"/>
-          <w:szCs w:val="24"/>
-          <w:highlight w:val="white"/>
-        </w:rPr>
-      </w:pPr>
-      <w:r>
-        <w:rPr>
-          <w:rFonts w:eastAsia="Calibri"/>
-          <w:sz w:val="24"/>
-          <w:szCs w:val="24"/>
-          <w:highlight w:val="white"/>
-        </w:rPr>
-        <w:t xml:space="preserve">En el caso de la librería </w:t>
-      </w:r>
-      <w:proofErr w:type="spellStart"/>
-      <w:r>
-        <w:rPr>
-          <w:rFonts w:eastAsia="Calibri"/>
-          <w:sz w:val="24"/>
-          <w:szCs w:val="24"/>
-          <w:highlight w:val="white"/>
-        </w:rPr>
-        <w:t>awt</w:t>
-      </w:r>
-      <w:proofErr w:type="spellEnd"/>
-      <w:r>
-        <w:rPr>
-          <w:rFonts w:eastAsia="Calibri"/>
-          <w:sz w:val="24"/>
-          <w:szCs w:val="24"/>
-          <w:highlight w:val="white"/>
-        </w:rPr>
-        <w:t xml:space="preserve"> y </w:t>
-      </w:r>
-      <w:proofErr w:type="spellStart"/>
-      <w:r>
-        <w:rPr>
-          <w:rFonts w:eastAsia="Calibri"/>
-          <w:sz w:val="24"/>
-          <w:szCs w:val="24"/>
-          <w:highlight w:val="white"/>
-        </w:rPr>
-        <w:t>io</w:t>
-      </w:r>
-      <w:proofErr w:type="spellEnd"/>
-      <w:r>
-        <w:rPr>
-          <w:rFonts w:eastAsia="Calibri"/>
-          <w:sz w:val="24"/>
-          <w:szCs w:val="24"/>
-          <w:highlight w:val="white"/>
-        </w:rPr>
-        <w:t xml:space="preserve">, se utilizaron para poder acceder al archivo de entrada fácilmente ya que estas despliegan el buscador de archivos. la libre Scanner fue utilizada para poder acceder a las entradas en consola que el usuario ingresa. Y la librería </w:t>
-      </w:r>
-      <w:proofErr w:type="spellStart"/>
-      <w:proofErr w:type="gramStart"/>
-      <w:r>
-        <w:rPr>
-          <w:rFonts w:eastAsia="Calibri"/>
-          <w:sz w:val="24"/>
-          <w:szCs w:val="24"/>
-          <w:highlight w:val="white"/>
-        </w:rPr>
-        <w:t>org.json</w:t>
-      </w:r>
-      <w:proofErr w:type="gramEnd"/>
-      <w:r>
-        <w:rPr>
-          <w:rFonts w:eastAsia="Calibri"/>
-          <w:sz w:val="24"/>
-          <w:szCs w:val="24"/>
-          <w:highlight w:val="white"/>
-        </w:rPr>
-        <w:t>.simple</w:t>
-      </w:r>
-      <w:proofErr w:type="spellEnd"/>
-      <w:r>
-        <w:rPr>
-          <w:rFonts w:eastAsia="Calibri"/>
-          <w:sz w:val="24"/>
-          <w:szCs w:val="24"/>
-          <w:highlight w:val="white"/>
-        </w:rPr>
-        <w:t xml:space="preserve"> fueron utilizadas para poder analizar los archivos de entrada dado que dichas librerías nos permiten poder interpretar los datos que vienen en el archivo de entrada de forma eficiente y rápida. </w:t>
+          <w:highlight w:val="white"/>
+        </w:rPr>
+        <w:t xml:space="preserve"> librería utilizada para el manejo de ficheros, carpetas e imágenes dentro del proyecto.</w:t>
       </w:r>
     </w:p>
     <w:p>
@@ -3282,14 +3324,16 @@
       <w:r>
         <w:rPr>
           <w:rFonts w:eastAsia="Calibri"/>
-          <w:sz w:val="24"/>
-          <w:szCs w:val="24"/>
+          <w:noProof/>
+          <w:sz w:val="24"/>
+          <w:szCs w:val="24"/>
+          <w:lang w:val="es-MX" w:eastAsia="es-MX"/>
         </w:rPr>
         <w:drawing>
-          <wp:inline distT="0" distB="0" distL="0" distR="0" wp14:anchorId="64791088" wp14:editId="441A2223">
-            <wp:extent cx="5733415" cy="3239770"/>
-            <wp:effectExtent l="0" t="0" r="635" b="0"/>
-            <wp:docPr id="13" name="Imagen 13"/>
+          <wp:inline distT="0" distB="0" distL="0" distR="0" wp14:anchorId="4DA94F08" wp14:editId="52A897B4">
+            <wp:extent cx="5733415" cy="3231890"/>
+            <wp:effectExtent l="0" t="0" r="635" b="6985"/>
+            <wp:docPr id="3" name="Imagen 3" descr="C:\Users\Melissa\Dropbox\Mi PC (LAPTOP-VVMFAU3C)\Desktop\DIEGO\proyectos_oficial\java\EDD_UDRAWING_FASE_202003975\Fase 2\Documentación\DiagramaDeFlujoFase2.drawio.png"/>
             <wp:cNvGraphicFramePr>
               <a:graphicFrameLocks xmlns:a="http://schemas.openxmlformats.org/drawingml/2006/main" noChangeAspect="1"/>
             </wp:cNvGraphicFramePr>
@@ -3297,23 +3341,36 @@
               <a:graphicData uri="http://schemas.openxmlformats.org/drawingml/2006/picture">
                 <pic:pic xmlns:pic="http://schemas.openxmlformats.org/drawingml/2006/picture">
                   <pic:nvPicPr>
-                    <pic:cNvPr id="1" name=""/>
-                    <pic:cNvPicPr/>
+                    <pic:cNvPr id="0" name="Picture 1" descr="C:\Users\Melissa\Dropbox\Mi PC (LAPTOP-VVMFAU3C)\Desktop\DIEGO\proyectos_oficial\java\EDD_UDRAWING_FASE_202003975\Fase 2\Documentación\DiagramaDeFlujoFase2.drawio.png"/>
+                    <pic:cNvPicPr>
+                      <a:picLocks noChangeAspect="1" noChangeArrowheads="1"/>
+                    </pic:cNvPicPr>
                   </pic:nvPicPr>
                   <pic:blipFill>
-                    <a:blip r:embed="rId9"/>
+                    <a:blip r:embed="rId9" cstate="print">
+                      <a:extLst>
+                        <a:ext uri="{28A0092B-C50C-407E-A947-70E740481C1C}">
+                          <a14:useLocalDpi xmlns:a14="http://schemas.microsoft.com/office/drawing/2010/main" val="0"/>
+                        </a:ext>
+                      </a:extLst>
+                    </a:blip>
+                    <a:srcRect/>
                     <a:stretch>
                       <a:fillRect/>
                     </a:stretch>
                   </pic:blipFill>
-                  <pic:spPr>
+                  <pic:spPr bwMode="auto">
                     <a:xfrm>
                       <a:off x="0" y="0"/>
-                      <a:ext cx="5733415" cy="3239770"/>
+                      <a:ext cx="5733415" cy="3231890"/>
                     </a:xfrm>
                     <a:prstGeom prst="rect">
                       <a:avLst/>
                     </a:prstGeom>
+                    <a:noFill/>
+                    <a:ln>
+                      <a:noFill/>
+                    </a:ln>
                   </pic:spPr>
                 </pic:pic>
               </a:graphicData>
@@ -3321,6 +3378,236 @@
           </wp:inline>
         </w:drawing>
       </w:r>
+    </w:p>
+    <w:p>
+      <w:pPr>
+        <w:rPr>
+          <w:rFonts w:eastAsia="Calibri"/>
+          <w:sz w:val="24"/>
+          <w:szCs w:val="24"/>
+          <w:highlight w:val="white"/>
+        </w:rPr>
+      </w:pPr>
+    </w:p>
+    <w:p>
+      <w:pPr>
+        <w:rPr>
+          <w:rFonts w:eastAsia="Calibri"/>
+          <w:sz w:val="24"/>
+          <w:szCs w:val="24"/>
+          <w:highlight w:val="white"/>
+        </w:rPr>
+      </w:pPr>
+    </w:p>
+    <w:p>
+      <w:pPr>
+        <w:rPr>
+          <w:rFonts w:eastAsia="Calibri"/>
+          <w:sz w:val="24"/>
+          <w:szCs w:val="24"/>
+          <w:highlight w:val="white"/>
+        </w:rPr>
+      </w:pPr>
+    </w:p>
+    <w:p>
+      <w:pPr>
+        <w:rPr>
+          <w:rFonts w:eastAsia="Calibri"/>
+          <w:sz w:val="24"/>
+          <w:szCs w:val="24"/>
+          <w:highlight w:val="white"/>
+        </w:rPr>
+      </w:pPr>
+    </w:p>
+    <w:p>
+      <w:pPr>
+        <w:rPr>
+          <w:rFonts w:eastAsia="Calibri"/>
+          <w:sz w:val="24"/>
+          <w:szCs w:val="24"/>
+          <w:highlight w:val="white"/>
+        </w:rPr>
+      </w:pPr>
+    </w:p>
+    <w:p>
+      <w:pPr>
+        <w:rPr>
+          <w:rFonts w:eastAsia="Calibri"/>
+          <w:sz w:val="24"/>
+          <w:szCs w:val="24"/>
+          <w:highlight w:val="white"/>
+        </w:rPr>
+      </w:pPr>
+    </w:p>
+    <w:p>
+      <w:pPr>
+        <w:rPr>
+          <w:rFonts w:eastAsia="Calibri"/>
+          <w:sz w:val="24"/>
+          <w:szCs w:val="24"/>
+          <w:highlight w:val="white"/>
+        </w:rPr>
+      </w:pPr>
+    </w:p>
+    <w:p>
+      <w:pPr>
+        <w:rPr>
+          <w:rFonts w:eastAsia="Calibri"/>
+          <w:sz w:val="24"/>
+          <w:szCs w:val="24"/>
+          <w:highlight w:val="white"/>
+        </w:rPr>
+      </w:pPr>
+    </w:p>
+    <w:p>
+      <w:pPr>
+        <w:rPr>
+          <w:rFonts w:eastAsia="Calibri"/>
+          <w:sz w:val="24"/>
+          <w:szCs w:val="24"/>
+          <w:highlight w:val="white"/>
+        </w:rPr>
+      </w:pPr>
+    </w:p>
+    <w:p>
+      <w:pPr>
+        <w:rPr>
+          <w:rFonts w:eastAsia="Calibri"/>
+          <w:sz w:val="24"/>
+          <w:szCs w:val="24"/>
+          <w:highlight w:val="white"/>
+        </w:rPr>
+      </w:pPr>
+    </w:p>
+    <w:p>
+      <w:pPr>
+        <w:rPr>
+          <w:rFonts w:eastAsia="Calibri"/>
+          <w:sz w:val="24"/>
+          <w:szCs w:val="24"/>
+          <w:highlight w:val="white"/>
+        </w:rPr>
+      </w:pPr>
+    </w:p>
+    <w:p>
+      <w:pPr>
+        <w:rPr>
+          <w:rFonts w:eastAsia="Calibri"/>
+          <w:sz w:val="24"/>
+          <w:szCs w:val="24"/>
+          <w:highlight w:val="white"/>
+        </w:rPr>
+      </w:pPr>
+    </w:p>
+    <w:p>
+      <w:pPr>
+        <w:rPr>
+          <w:rFonts w:eastAsia="Calibri"/>
+          <w:sz w:val="24"/>
+          <w:szCs w:val="24"/>
+          <w:highlight w:val="white"/>
+        </w:rPr>
+      </w:pPr>
+    </w:p>
+    <w:p>
+      <w:pPr>
+        <w:rPr>
+          <w:rFonts w:eastAsia="Calibri"/>
+          <w:sz w:val="24"/>
+          <w:szCs w:val="24"/>
+          <w:highlight w:val="white"/>
+        </w:rPr>
+      </w:pPr>
+    </w:p>
+    <w:p>
+      <w:pPr>
+        <w:rPr>
+          <w:rFonts w:eastAsia="Calibri"/>
+          <w:sz w:val="24"/>
+          <w:szCs w:val="24"/>
+          <w:highlight w:val="white"/>
+        </w:rPr>
+      </w:pPr>
+    </w:p>
+    <w:p>
+      <w:pPr>
+        <w:rPr>
+          <w:rFonts w:eastAsia="Calibri"/>
+          <w:sz w:val="24"/>
+          <w:szCs w:val="24"/>
+          <w:highlight w:val="white"/>
+        </w:rPr>
+      </w:pPr>
+    </w:p>
+    <w:p>
+      <w:pPr>
+        <w:rPr>
+          <w:rFonts w:eastAsia="Calibri"/>
+          <w:sz w:val="24"/>
+          <w:szCs w:val="24"/>
+          <w:highlight w:val="white"/>
+        </w:rPr>
+      </w:pPr>
+    </w:p>
+    <w:p>
+      <w:pPr>
+        <w:rPr>
+          <w:rFonts w:eastAsia="Calibri"/>
+          <w:sz w:val="24"/>
+          <w:szCs w:val="24"/>
+          <w:highlight w:val="white"/>
+        </w:rPr>
+      </w:pPr>
+    </w:p>
+    <w:p>
+      <w:pPr>
+        <w:rPr>
+          <w:rFonts w:eastAsia="Calibri"/>
+          <w:sz w:val="24"/>
+          <w:szCs w:val="24"/>
+          <w:highlight w:val="white"/>
+        </w:rPr>
+      </w:pPr>
+    </w:p>
+    <w:p>
+      <w:pPr>
+        <w:rPr>
+          <w:rFonts w:eastAsia="Calibri"/>
+          <w:sz w:val="24"/>
+          <w:szCs w:val="24"/>
+          <w:highlight w:val="white"/>
+        </w:rPr>
+      </w:pPr>
+    </w:p>
+    <w:p>
+      <w:pPr>
+        <w:rPr>
+          <w:rFonts w:eastAsia="Calibri"/>
+          <w:sz w:val="24"/>
+          <w:szCs w:val="24"/>
+          <w:highlight w:val="white"/>
+        </w:rPr>
+      </w:pPr>
+    </w:p>
+    <w:p>
+      <w:pPr>
+        <w:rPr>
+          <w:rFonts w:eastAsia="Calibri"/>
+          <w:sz w:val="24"/>
+          <w:szCs w:val="24"/>
+          <w:highlight w:val="white"/>
+        </w:rPr>
+      </w:pPr>
+    </w:p>
+    <w:p>
+      <w:pPr>
+        <w:rPr>
+          <w:rFonts w:eastAsia="Calibri"/>
+          <w:sz w:val="24"/>
+          <w:szCs w:val="24"/>
+          <w:highlight w:val="white"/>
+        </w:rPr>
+      </w:pPr>
       <w:bookmarkStart w:id="0" w:name="_GoBack"/>
       <w:bookmarkEnd w:id="0"/>
     </w:p>
@@ -3333,6 +3620,96 @@
           <w:highlight w:val="white"/>
         </w:rPr>
       </w:pPr>
+    </w:p>
+    <w:p>
+      <w:pPr>
+        <w:jc w:val="center"/>
+        <w:rPr>
+          <w:rFonts w:eastAsia="Calibri"/>
+          <w:b/>
+          <w:sz w:val="48"/>
+          <w:szCs w:val="48"/>
+        </w:rPr>
+      </w:pPr>
+      <w:r>
+        <w:rPr>
+          <w:rFonts w:eastAsia="Calibri"/>
+          <w:b/>
+          <w:sz w:val="48"/>
+          <w:szCs w:val="48"/>
+        </w:rPr>
+        <w:lastRenderedPageBreak/>
+        <w:t>Diagrama de clases</w:t>
+      </w:r>
+    </w:p>
+    <w:p>
+      <w:pPr>
+        <w:jc w:val="center"/>
+        <w:rPr>
+          <w:rFonts w:eastAsia="Calibri"/>
+          <w:b/>
+          <w:sz w:val="48"/>
+          <w:szCs w:val="48"/>
+        </w:rPr>
+      </w:pPr>
+      <w:r>
+        <w:rPr>
+          <w:rFonts w:eastAsia="Calibri"/>
+          <w:b/>
+          <w:noProof/>
+          <w:sz w:val="48"/>
+          <w:szCs w:val="48"/>
+          <w:lang w:val="es-MX" w:eastAsia="es-MX"/>
+        </w:rPr>
+        <w:drawing>
+          <wp:inline distT="0" distB="0" distL="0" distR="0" wp14:anchorId="6C8258A2" wp14:editId="1BE41548">
+            <wp:extent cx="5733415" cy="5338614"/>
+            <wp:effectExtent l="0" t="0" r="635" b="0"/>
+            <wp:docPr id="4" name="Imagen 4" descr="C:\Users\Melissa\Dropbox\Mi PC (LAPTOP-VVMFAU3C)\Desktop\DIEGO\proyectos_oficial\java\EDD_UDRAWING_FASE_202003975\Fase 2\Documentación\UML.drawio.png"/>
+            <wp:cNvGraphicFramePr>
+              <a:graphicFrameLocks xmlns:a="http://schemas.openxmlformats.org/drawingml/2006/main" noChangeAspect="1"/>
+            </wp:cNvGraphicFramePr>
+            <a:graphic xmlns:a="http://schemas.openxmlformats.org/drawingml/2006/main">
+              <a:graphicData uri="http://schemas.openxmlformats.org/drawingml/2006/picture">
+                <pic:pic xmlns:pic="http://schemas.openxmlformats.org/drawingml/2006/picture">
+                  <pic:nvPicPr>
+                    <pic:cNvPr id="0" name="Picture 1" descr="C:\Users\Melissa\Dropbox\Mi PC (LAPTOP-VVMFAU3C)\Desktop\DIEGO\proyectos_oficial\java\EDD_UDRAWING_FASE_202003975\Fase 2\Documentación\UML.drawio.png"/>
+                    <pic:cNvPicPr>
+                      <a:picLocks noChangeAspect="1" noChangeArrowheads="1"/>
+                    </pic:cNvPicPr>
+                  </pic:nvPicPr>
+                  <pic:blipFill>
+                    <a:blip r:embed="rId10">
+                      <a:extLst>
+                        <a:ext uri="{28A0092B-C50C-407E-A947-70E740481C1C}">
+                          <a14:useLocalDpi xmlns:a14="http://schemas.microsoft.com/office/drawing/2010/main" val="0"/>
+                        </a:ext>
+                      </a:extLst>
+                    </a:blip>
+                    <a:srcRect/>
+                    <a:stretch>
+                      <a:fillRect/>
+                    </a:stretch>
+                  </pic:blipFill>
+                  <pic:spPr bwMode="auto">
+                    <a:xfrm>
+                      <a:off x="0" y="0"/>
+                      <a:ext cx="5733415" cy="5338614"/>
+                    </a:xfrm>
+                    <a:prstGeom prst="rect">
+                      <a:avLst/>
+                    </a:prstGeom>
+                    <a:noFill/>
+                    <a:ln>
+                      <a:noFill/>
+                    </a:ln>
+                  </pic:spPr>
+                </pic:pic>
+              </a:graphicData>
+            </a:graphic>
+          </wp:inline>
+        </w:drawing>
+      </w:r>
     </w:p>
     <w:p>
       <w:pPr>
@@ -3581,6 +3958,118 @@
     </w:lvl>
   </w:abstractNum>
   <w:abstractNum w:abstractNumId="1" w15:restartNumberingAfterBreak="0">
+    <w:nsid w:val="0CD038AA"/>
+    <w:multiLevelType w:val="hybridMultilevel"/>
+    <w:tmpl w:val="52389208"/>
+    <w:lvl w:ilvl="0" w:tplc="E70E9E52">
+      <w:numFmt w:val="bullet"/>
+      <w:lvlText w:val="-"/>
+      <w:lvlJc w:val="left"/>
+      <w:pPr>
+        <w:ind w:left="1080" w:hanging="360"/>
+      </w:pPr>
+      <w:rPr>
+        <w:rFonts w:ascii="Arial" w:eastAsia="Calibri" w:hAnsi="Arial" w:cs="Arial" w:hint="default"/>
+      </w:rPr>
+    </w:lvl>
+    <w:lvl w:ilvl="1" w:tplc="080A0003" w:tentative="1">
+      <w:start w:val="1"/>
+      <w:numFmt w:val="bullet"/>
+      <w:lvlText w:val="o"/>
+      <w:lvlJc w:val="left"/>
+      <w:pPr>
+        <w:ind w:left="1800" w:hanging="360"/>
+      </w:pPr>
+      <w:rPr>
+        <w:rFonts w:ascii="Courier New" w:hAnsi="Courier New" w:cs="Courier New" w:hint="default"/>
+      </w:rPr>
+    </w:lvl>
+    <w:lvl w:ilvl="2" w:tplc="080A0005" w:tentative="1">
+      <w:start w:val="1"/>
+      <w:numFmt w:val="bullet"/>
+      <w:lvlText w:val=""/>
+      <w:lvlJc w:val="left"/>
+      <w:pPr>
+        <w:ind w:left="2520" w:hanging="360"/>
+      </w:pPr>
+      <w:rPr>
+        <w:rFonts w:ascii="Wingdings" w:hAnsi="Wingdings" w:hint="default"/>
+      </w:rPr>
+    </w:lvl>
+    <w:lvl w:ilvl="3" w:tplc="080A0001" w:tentative="1">
+      <w:start w:val="1"/>
+      <w:numFmt w:val="bullet"/>
+      <w:lvlText w:val=""/>
+      <w:lvlJc w:val="left"/>
+      <w:pPr>
+        <w:ind w:left="3240" w:hanging="360"/>
+      </w:pPr>
+      <w:rPr>
+        <w:rFonts w:ascii="Symbol" w:hAnsi="Symbol" w:hint="default"/>
+      </w:rPr>
+    </w:lvl>
+    <w:lvl w:ilvl="4" w:tplc="080A0003" w:tentative="1">
+      <w:start w:val="1"/>
+      <w:numFmt w:val="bullet"/>
+      <w:lvlText w:val="o"/>
+      <w:lvlJc w:val="left"/>
+      <w:pPr>
+        <w:ind w:left="3960" w:hanging="360"/>
+      </w:pPr>
+      <w:rPr>
+        <w:rFonts w:ascii="Courier New" w:hAnsi="Courier New" w:cs="Courier New" w:hint="default"/>
+      </w:rPr>
+    </w:lvl>
+    <w:lvl w:ilvl="5" w:tplc="080A0005" w:tentative="1">
+      <w:start w:val="1"/>
+      <w:numFmt w:val="bullet"/>
+      <w:lvlText w:val=""/>
+      <w:lvlJc w:val="left"/>
+      <w:pPr>
+        <w:ind w:left="4680" w:hanging="360"/>
+      </w:pPr>
+      <w:rPr>
+        <w:rFonts w:ascii="Wingdings" w:hAnsi="Wingdings" w:hint="default"/>
+      </w:rPr>
+    </w:lvl>
+    <w:lvl w:ilvl="6" w:tplc="080A0001" w:tentative="1">
+      <w:start w:val="1"/>
+      <w:numFmt w:val="bullet"/>
+      <w:lvlText w:val=""/>
+      <w:lvlJc w:val="left"/>
+      <w:pPr>
+        <w:ind w:left="5400" w:hanging="360"/>
+      </w:pPr>
+      <w:rPr>
+        <w:rFonts w:ascii="Symbol" w:hAnsi="Symbol" w:hint="default"/>
+      </w:rPr>
+    </w:lvl>
+    <w:lvl w:ilvl="7" w:tplc="080A0003" w:tentative="1">
+      <w:start w:val="1"/>
+      <w:numFmt w:val="bullet"/>
+      <w:lvlText w:val="o"/>
+      <w:lvlJc w:val="left"/>
+      <w:pPr>
+        <w:ind w:left="6120" w:hanging="360"/>
+      </w:pPr>
+      <w:rPr>
+        <w:rFonts w:ascii="Courier New" w:hAnsi="Courier New" w:cs="Courier New" w:hint="default"/>
+      </w:rPr>
+    </w:lvl>
+    <w:lvl w:ilvl="8" w:tplc="080A0005" w:tentative="1">
+      <w:start w:val="1"/>
+      <w:numFmt w:val="bullet"/>
+      <w:lvlText w:val=""/>
+      <w:lvlJc w:val="left"/>
+      <w:pPr>
+        <w:ind w:left="6840" w:hanging="360"/>
+      </w:pPr>
+      <w:rPr>
+        <w:rFonts w:ascii="Wingdings" w:hAnsi="Wingdings" w:hint="default"/>
+      </w:rPr>
+    </w:lvl>
+  </w:abstractNum>
+  <w:abstractNum w:abstractNumId="2" w15:restartNumberingAfterBreak="0">
     <w:nsid w:val="1B0B2076"/>
     <w:multiLevelType w:val="hybridMultilevel"/>
     <w:tmpl w:val="809442F0"/>
@@ -3693,7 +4182,7 @@
       </w:rPr>
     </w:lvl>
   </w:abstractNum>
-  <w:abstractNum w:abstractNumId="2" w15:restartNumberingAfterBreak="0">
+  <w:abstractNum w:abstractNumId="3" w15:restartNumberingAfterBreak="0">
     <w:nsid w:val="1F9253AD"/>
     <w:multiLevelType w:val="multilevel"/>
     <w:tmpl w:val="95DCA3E4"/>
@@ -3806,7 +4295,7 @@
       </w:rPr>
     </w:lvl>
   </w:abstractNum>
-  <w:abstractNum w:abstractNumId="3" w15:restartNumberingAfterBreak="0">
+  <w:abstractNum w:abstractNumId="4" w15:restartNumberingAfterBreak="0">
     <w:nsid w:val="25CD5DAE"/>
     <w:multiLevelType w:val="hybridMultilevel"/>
     <w:tmpl w:val="21BCA670"/>
@@ -3919,7 +4408,119 @@
       </w:rPr>
     </w:lvl>
   </w:abstractNum>
-  <w:abstractNum w:abstractNumId="4" w15:restartNumberingAfterBreak="0">
+  <w:abstractNum w:abstractNumId="5" w15:restartNumberingAfterBreak="0">
+    <w:nsid w:val="27D1293A"/>
+    <w:multiLevelType w:val="hybridMultilevel"/>
+    <w:tmpl w:val="A14C6430"/>
+    <w:lvl w:ilvl="0" w:tplc="C28C022C">
+      <w:numFmt w:val="bullet"/>
+      <w:lvlText w:val="-"/>
+      <w:lvlJc w:val="left"/>
+      <w:pPr>
+        <w:ind w:left="720" w:hanging="360"/>
+      </w:pPr>
+      <w:rPr>
+        <w:rFonts w:ascii="Arial" w:eastAsia="Calibri" w:hAnsi="Arial" w:cs="Arial" w:hint="default"/>
+      </w:rPr>
+    </w:lvl>
+    <w:lvl w:ilvl="1" w:tplc="080A0003" w:tentative="1">
+      <w:start w:val="1"/>
+      <w:numFmt w:val="bullet"/>
+      <w:lvlText w:val="o"/>
+      <w:lvlJc w:val="left"/>
+      <w:pPr>
+        <w:ind w:left="1440" w:hanging="360"/>
+      </w:pPr>
+      <w:rPr>
+        <w:rFonts w:ascii="Courier New" w:hAnsi="Courier New" w:cs="Courier New" w:hint="default"/>
+      </w:rPr>
+    </w:lvl>
+    <w:lvl w:ilvl="2" w:tplc="080A0005" w:tentative="1">
+      <w:start w:val="1"/>
+      <w:numFmt w:val="bullet"/>
+      <w:lvlText w:val=""/>
+      <w:lvlJc w:val="left"/>
+      <w:pPr>
+        <w:ind w:left="2160" w:hanging="360"/>
+      </w:pPr>
+      <w:rPr>
+        <w:rFonts w:ascii="Wingdings" w:hAnsi="Wingdings" w:hint="default"/>
+      </w:rPr>
+    </w:lvl>
+    <w:lvl w:ilvl="3" w:tplc="080A0001" w:tentative="1">
+      <w:start w:val="1"/>
+      <w:numFmt w:val="bullet"/>
+      <w:lvlText w:val=""/>
+      <w:lvlJc w:val="left"/>
+      <w:pPr>
+        <w:ind w:left="2880" w:hanging="360"/>
+      </w:pPr>
+      <w:rPr>
+        <w:rFonts w:ascii="Symbol" w:hAnsi="Symbol" w:hint="default"/>
+      </w:rPr>
+    </w:lvl>
+    <w:lvl w:ilvl="4" w:tplc="080A0003" w:tentative="1">
+      <w:start w:val="1"/>
+      <w:numFmt w:val="bullet"/>
+      <w:lvlText w:val="o"/>
+      <w:lvlJc w:val="left"/>
+      <w:pPr>
+        <w:ind w:left="3600" w:hanging="360"/>
+      </w:pPr>
+      <w:rPr>
+        <w:rFonts w:ascii="Courier New" w:hAnsi="Courier New" w:cs="Courier New" w:hint="default"/>
+      </w:rPr>
+    </w:lvl>
+    <w:lvl w:ilvl="5" w:tplc="080A0005" w:tentative="1">
+      <w:start w:val="1"/>
+      <w:numFmt w:val="bullet"/>
+      <w:lvlText w:val=""/>
+      <w:lvlJc w:val="left"/>
+      <w:pPr>
+        <w:ind w:left="4320" w:hanging="360"/>
+      </w:pPr>
+      <w:rPr>
+        <w:rFonts w:ascii="Wingdings" w:hAnsi="Wingdings" w:hint="default"/>
+      </w:rPr>
+    </w:lvl>
+    <w:lvl w:ilvl="6" w:tplc="080A0001" w:tentative="1">
+      <w:start w:val="1"/>
+      <w:numFmt w:val="bullet"/>
+      <w:lvlText w:val=""/>
+      <w:lvlJc w:val="left"/>
+      <w:pPr>
+        <w:ind w:left="5040" w:hanging="360"/>
+      </w:pPr>
+      <w:rPr>
+        <w:rFonts w:ascii="Symbol" w:hAnsi="Symbol" w:hint="default"/>
+      </w:rPr>
+    </w:lvl>
+    <w:lvl w:ilvl="7" w:tplc="080A0003" w:tentative="1">
+      <w:start w:val="1"/>
+      <w:numFmt w:val="bullet"/>
+      <w:lvlText w:val="o"/>
+      <w:lvlJc w:val="left"/>
+      <w:pPr>
+        <w:ind w:left="5760" w:hanging="360"/>
+      </w:pPr>
+      <w:rPr>
+        <w:rFonts w:ascii="Courier New" w:hAnsi="Courier New" w:cs="Courier New" w:hint="default"/>
+      </w:rPr>
+    </w:lvl>
+    <w:lvl w:ilvl="8" w:tplc="080A0005" w:tentative="1">
+      <w:start w:val="1"/>
+      <w:numFmt w:val="bullet"/>
+      <w:lvlText w:val=""/>
+      <w:lvlJc w:val="left"/>
+      <w:pPr>
+        <w:ind w:left="6480" w:hanging="360"/>
+      </w:pPr>
+      <w:rPr>
+        <w:rFonts w:ascii="Wingdings" w:hAnsi="Wingdings" w:hint="default"/>
+      </w:rPr>
+    </w:lvl>
+  </w:abstractNum>
+  <w:abstractNum w:abstractNumId="6" w15:restartNumberingAfterBreak="0">
     <w:nsid w:val="4B665A1F"/>
     <w:multiLevelType w:val="hybridMultilevel"/>
     <w:tmpl w:val="53627144"/>
@@ -4032,7 +4633,7 @@
       </w:rPr>
     </w:lvl>
   </w:abstractNum>
-  <w:abstractNum w:abstractNumId="5" w15:restartNumberingAfterBreak="0">
+  <w:abstractNum w:abstractNumId="7" w15:restartNumberingAfterBreak="0">
     <w:nsid w:val="4DE17452"/>
     <w:multiLevelType w:val="multilevel"/>
     <w:tmpl w:val="88301DC0"/>
@@ -4145,7 +4746,120 @@
       </w:rPr>
     </w:lvl>
   </w:abstractNum>
-  <w:abstractNum w:abstractNumId="6" w15:restartNumberingAfterBreak="0">
+  <w:abstractNum w:abstractNumId="8" w15:restartNumberingAfterBreak="0">
+    <w:nsid w:val="60160071"/>
+    <w:multiLevelType w:val="hybridMultilevel"/>
+    <w:tmpl w:val="7296872C"/>
+    <w:lvl w:ilvl="0" w:tplc="E52662F2">
+      <w:numFmt w:val="bullet"/>
+      <w:lvlText w:val="-"/>
+      <w:lvlJc w:val="left"/>
+      <w:pPr>
+        <w:ind w:left="720" w:hanging="360"/>
+      </w:pPr>
+      <w:rPr>
+        <w:rFonts w:ascii="Arial" w:eastAsia="Calibri" w:hAnsi="Arial" w:cs="Arial" w:hint="default"/>
+        <w:sz w:val="24"/>
+      </w:rPr>
+    </w:lvl>
+    <w:lvl w:ilvl="1" w:tplc="080A0003" w:tentative="1">
+      <w:start w:val="1"/>
+      <w:numFmt w:val="bullet"/>
+      <w:lvlText w:val="o"/>
+      <w:lvlJc w:val="left"/>
+      <w:pPr>
+        <w:ind w:left="1440" w:hanging="360"/>
+      </w:pPr>
+      <w:rPr>
+        <w:rFonts w:ascii="Courier New" w:hAnsi="Courier New" w:cs="Courier New" w:hint="default"/>
+      </w:rPr>
+    </w:lvl>
+    <w:lvl w:ilvl="2" w:tplc="080A0005" w:tentative="1">
+      <w:start w:val="1"/>
+      <w:numFmt w:val="bullet"/>
+      <w:lvlText w:val=""/>
+      <w:lvlJc w:val="left"/>
+      <w:pPr>
+        <w:ind w:left="2160" w:hanging="360"/>
+      </w:pPr>
+      <w:rPr>
+        <w:rFonts w:ascii="Wingdings" w:hAnsi="Wingdings" w:hint="default"/>
+      </w:rPr>
+    </w:lvl>
+    <w:lvl w:ilvl="3" w:tplc="080A0001" w:tentative="1">
+      <w:start w:val="1"/>
+      <w:numFmt w:val="bullet"/>
+      <w:lvlText w:val=""/>
+      <w:lvlJc w:val="left"/>
+      <w:pPr>
+        <w:ind w:left="2880" w:hanging="360"/>
+      </w:pPr>
+      <w:rPr>
+        <w:rFonts w:ascii="Symbol" w:hAnsi="Symbol" w:hint="default"/>
+      </w:rPr>
+    </w:lvl>
+    <w:lvl w:ilvl="4" w:tplc="080A0003" w:tentative="1">
+      <w:start w:val="1"/>
+      <w:numFmt w:val="bullet"/>
+      <w:lvlText w:val="o"/>
+      <w:lvlJc w:val="left"/>
+      <w:pPr>
+        <w:ind w:left="3600" w:hanging="360"/>
+      </w:pPr>
+      <w:rPr>
+        <w:rFonts w:ascii="Courier New" w:hAnsi="Courier New" w:cs="Courier New" w:hint="default"/>
+      </w:rPr>
+    </w:lvl>
+    <w:lvl w:ilvl="5" w:tplc="080A0005" w:tentative="1">
+      <w:start w:val="1"/>
+      <w:numFmt w:val="bullet"/>
+      <w:lvlText w:val=""/>
+      <w:lvlJc w:val="left"/>
+      <w:pPr>
+        <w:ind w:left="4320" w:hanging="360"/>
+      </w:pPr>
+      <w:rPr>
+        <w:rFonts w:ascii="Wingdings" w:hAnsi="Wingdings" w:hint="default"/>
+      </w:rPr>
+    </w:lvl>
+    <w:lvl w:ilvl="6" w:tplc="080A0001" w:tentative="1">
+      <w:start w:val="1"/>
+      <w:numFmt w:val="bullet"/>
+      <w:lvlText w:val=""/>
+      <w:lvlJc w:val="left"/>
+      <w:pPr>
+        <w:ind w:left="5040" w:hanging="360"/>
+      </w:pPr>
+      <w:rPr>
+        <w:rFonts w:ascii="Symbol" w:hAnsi="Symbol" w:hint="default"/>
+      </w:rPr>
+    </w:lvl>
+    <w:lvl w:ilvl="7" w:tplc="080A0003" w:tentative="1">
+      <w:start w:val="1"/>
+      <w:numFmt w:val="bullet"/>
+      <w:lvlText w:val="o"/>
+      <w:lvlJc w:val="left"/>
+      <w:pPr>
+        <w:ind w:left="5760" w:hanging="360"/>
+      </w:pPr>
+      <w:rPr>
+        <w:rFonts w:ascii="Courier New" w:hAnsi="Courier New" w:cs="Courier New" w:hint="default"/>
+      </w:rPr>
+    </w:lvl>
+    <w:lvl w:ilvl="8" w:tplc="080A0005" w:tentative="1">
+      <w:start w:val="1"/>
+      <w:numFmt w:val="bullet"/>
+      <w:lvlText w:val=""/>
+      <w:lvlJc w:val="left"/>
+      <w:pPr>
+        <w:ind w:left="6480" w:hanging="360"/>
+      </w:pPr>
+      <w:rPr>
+        <w:rFonts w:ascii="Wingdings" w:hAnsi="Wingdings" w:hint="default"/>
+      </w:rPr>
+    </w:lvl>
+  </w:abstractNum>
+  <w:abstractNum w:abstractNumId="9" w15:restartNumberingAfterBreak="0">
     <w:nsid w:val="6342371A"/>
     <w:multiLevelType w:val="multilevel"/>
     <w:tmpl w:val="35DA7620"/>
@@ -4258,7 +4972,7 @@
       </w:rPr>
     </w:lvl>
   </w:abstractNum>
-  <w:abstractNum w:abstractNumId="7" w15:restartNumberingAfterBreak="0">
+  <w:abstractNum w:abstractNumId="10" w15:restartNumberingAfterBreak="0">
     <w:nsid w:val="7F385504"/>
     <w:multiLevelType w:val="multilevel"/>
     <w:tmpl w:val="5EDA2F76"/>
@@ -4372,28 +5086,37 @@
     </w:lvl>
   </w:abstractNum>
   <w:num w:numId="1">
-    <w:abstractNumId w:val="5"/>
+    <w:abstractNumId w:val="7"/>
   </w:num>
   <w:num w:numId="2">
+    <w:abstractNumId w:val="9"/>
+  </w:num>
+  <w:num w:numId="3">
+    <w:abstractNumId w:val="3"/>
+  </w:num>
+  <w:num w:numId="4">
+    <w:abstractNumId w:val="10"/>
+  </w:num>
+  <w:num w:numId="5">
     <w:abstractNumId w:val="6"/>
   </w:num>
-  <w:num w:numId="3">
-    <w:abstractNumId w:val="2"/>
-  </w:num>
-  <w:num w:numId="4">
-    <w:abstractNumId w:val="7"/>
-  </w:num>
-  <w:num w:numId="5">
+  <w:num w:numId="6">
     <w:abstractNumId w:val="4"/>
   </w:num>
-  <w:num w:numId="6">
-    <w:abstractNumId w:val="3"/>
-  </w:num>
   <w:num w:numId="7">
-    <w:abstractNumId w:val="1"/>
+    <w:abstractNumId w:val="2"/>
   </w:num>
   <w:num w:numId="8">
     <w:abstractNumId w:val="0"/>
+  </w:num>
+  <w:num w:numId="9">
+    <w:abstractNumId w:val="8"/>
+  </w:num>
+  <w:num w:numId="10">
+    <w:abstractNumId w:val="5"/>
+  </w:num>
+  <w:num w:numId="11">
+    <w:abstractNumId w:val="1"/>
   </w:num>
 </w:numbering>
 </file>
@@ -4798,6 +5521,7 @@
   </w:latentStyles>
   <w:style w:type="paragraph" w:default="1" w:styleId="Normal">
     <w:name w:val="Normal"/>
+    <w:rsid w:val="005B0C2F"/>
   </w:style>
   <w:style w:type="paragraph" w:styleId="Ttulo1">
     <w:name w:val="heading 1"/>

</xml_diff>